<commit_message>
Finalized 360 degree camera guide
</commit_message>
<xml_diff>
--- a/documentation/guides/UAV/Ricoh Theta X 360 degree camera setup.docx
+++ b/documentation/guides/UAV/Ricoh Theta X 360 degree camera setup.docx
@@ -94,7 +94,324 @@
         <w:rPr>
           <w:bCs/>
         </w:rPr>
-        <w:t>Computer that runs Ubuntu 20.04 or newer version.</w:t>
+        <w:t>Computer that runs Ubuntu 20.04 or newer version</w:t>
+      </w:r>
+    </w:p>
+    <w:p>
+      <w:pPr>
+        <w:rPr>
+          <w:bCs/>
+        </w:rPr>
+      </w:pPr>
+      <w:r>
+        <w:rPr>
+          <w:bCs/>
+        </w:rPr>
+        <w:t>Also, install the following packages:</w:t>
+      </w:r>
+    </w:p>
+    <w:p>
+      <w:pPr>
+        <w:pStyle w:val="ListParagraph"/>
+        <w:numPr>
+          <w:ilvl w:val="0"/>
+          <w:numId w:val="5"/>
+        </w:numPr>
+        <w:rPr>
+          <w:bCs/>
+        </w:rPr>
+      </w:pPr>
+      <w:r>
+        <w:rPr>
+          <w:bCs/>
+        </w:rPr>
+        <w:t>make</w:t>
+      </w:r>
+    </w:p>
+    <w:p>
+      <w:pPr>
+        <w:pStyle w:val="ListParagraph"/>
+        <w:numPr>
+          <w:ilvl w:val="0"/>
+          <w:numId w:val="5"/>
+        </w:numPr>
+        <w:rPr>
+          <w:bCs/>
+        </w:rPr>
+      </w:pPr>
+      <w:r>
+        <w:rPr>
+          <w:bCs/>
+        </w:rPr>
+        <w:t>libusb-1.0</w:t>
+      </w:r>
+    </w:p>
+    <w:p>
+      <w:pPr>
+        <w:pStyle w:val="ListParagraph"/>
+        <w:numPr>
+          <w:ilvl w:val="0"/>
+          <w:numId w:val="5"/>
+        </w:numPr>
+        <w:rPr>
+          <w:bCs/>
+        </w:rPr>
+      </w:pPr>
+      <w:proofErr w:type="spellStart"/>
+      <w:r>
+        <w:rPr>
+          <w:bCs/>
+        </w:rPr>
+        <w:t>libjpeg</w:t>
+      </w:r>
+      <w:proofErr w:type="spellEnd"/>
+      <w:r>
+        <w:rPr>
+          <w:bCs/>
+        </w:rPr>
+        <w:t>-dev</w:t>
+      </w:r>
+    </w:p>
+    <w:p>
+      <w:pPr>
+        <w:pStyle w:val="ListParagraph"/>
+        <w:numPr>
+          <w:ilvl w:val="0"/>
+          <w:numId w:val="5"/>
+        </w:numPr>
+      </w:pPr>
+      <w:r>
+        <w:rPr>
+          <w:bCs/>
+        </w:rPr>
+        <w:t xml:space="preserve">libgstreamer1.0-dev </w:t>
+      </w:r>
+    </w:p>
+    <w:p>
+      <w:pPr>
+        <w:pStyle w:val="ListParagraph"/>
+        <w:numPr>
+          <w:ilvl w:val="0"/>
+          <w:numId w:val="5"/>
+        </w:numPr>
+      </w:pPr>
+      <w:r>
+        <w:rPr>
+          <w:bCs/>
+        </w:rPr>
+        <w:t xml:space="preserve">libgstreamer-plugins-base1.0-dev </w:t>
+      </w:r>
+    </w:p>
+    <w:p>
+      <w:pPr>
+        <w:pStyle w:val="ListParagraph"/>
+        <w:numPr>
+          <w:ilvl w:val="0"/>
+          <w:numId w:val="5"/>
+        </w:numPr>
+      </w:pPr>
+      <w:r>
+        <w:rPr>
+          <w:bCs/>
+        </w:rPr>
+        <w:t xml:space="preserve">libgstreamer-plugins-bad1.0-dev </w:t>
+      </w:r>
+    </w:p>
+    <w:p>
+      <w:pPr>
+        <w:pStyle w:val="ListParagraph"/>
+        <w:numPr>
+          <w:ilvl w:val="0"/>
+          <w:numId w:val="5"/>
+        </w:numPr>
+      </w:pPr>
+      <w:r>
+        <w:rPr>
+          <w:bCs/>
+        </w:rPr>
+        <w:t>gstreamer1.0-plugins-</w:t>
+      </w:r>
+      <w:proofErr w:type="spellStart"/>
+      <w:r>
+        <w:rPr>
+          <w:bCs/>
+        </w:rPr>
+        <w:t>base</w:t>
+      </w:r>
+      <w:proofErr w:type="spellEnd"/>
+      <w:r>
+        <w:rPr>
+          <w:bCs/>
+        </w:rPr>
+        <w:t xml:space="preserve"> </w:t>
+      </w:r>
+    </w:p>
+    <w:p>
+      <w:pPr>
+        <w:pStyle w:val="ListParagraph"/>
+        <w:numPr>
+          <w:ilvl w:val="0"/>
+          <w:numId w:val="5"/>
+        </w:numPr>
+      </w:pPr>
+      <w:r>
+        <w:rPr>
+          <w:bCs/>
+        </w:rPr>
+        <w:t xml:space="preserve">gstreamer1.0-plugins-good </w:t>
+      </w:r>
+    </w:p>
+    <w:p>
+      <w:pPr>
+        <w:pStyle w:val="ListParagraph"/>
+        <w:numPr>
+          <w:ilvl w:val="0"/>
+          <w:numId w:val="5"/>
+        </w:numPr>
+      </w:pPr>
+      <w:r>
+        <w:rPr>
+          <w:bCs/>
+        </w:rPr>
+        <w:t xml:space="preserve">gstreamer1.0-plugins-bad </w:t>
+      </w:r>
+    </w:p>
+    <w:p>
+      <w:pPr>
+        <w:pStyle w:val="ListParagraph"/>
+        <w:numPr>
+          <w:ilvl w:val="0"/>
+          <w:numId w:val="5"/>
+        </w:numPr>
+      </w:pPr>
+      <w:r>
+        <w:rPr>
+          <w:bCs/>
+        </w:rPr>
+        <w:t xml:space="preserve">gstreamer1.0-plugins-ugly </w:t>
+      </w:r>
+    </w:p>
+    <w:p>
+      <w:pPr>
+        <w:pStyle w:val="ListParagraph"/>
+        <w:numPr>
+          <w:ilvl w:val="0"/>
+          <w:numId w:val="5"/>
+        </w:numPr>
+      </w:pPr>
+      <w:r>
+        <w:rPr>
+          <w:bCs/>
+        </w:rPr>
+        <w:t xml:space="preserve">gstreamer1.0-libav </w:t>
+      </w:r>
+    </w:p>
+    <w:p>
+      <w:pPr>
+        <w:pStyle w:val="ListParagraph"/>
+        <w:numPr>
+          <w:ilvl w:val="0"/>
+          <w:numId w:val="5"/>
+        </w:numPr>
+      </w:pPr>
+      <w:r>
+        <w:rPr>
+          <w:bCs/>
+        </w:rPr>
+        <w:t xml:space="preserve">gstreamer1.0-tools </w:t>
+      </w:r>
+    </w:p>
+    <w:p>
+      <w:pPr>
+        <w:pStyle w:val="ListParagraph"/>
+        <w:numPr>
+          <w:ilvl w:val="0"/>
+          <w:numId w:val="5"/>
+        </w:numPr>
+      </w:pPr>
+      <w:r>
+        <w:rPr>
+          <w:bCs/>
+        </w:rPr>
+        <w:t xml:space="preserve">gstreamer1.0-x </w:t>
+      </w:r>
+    </w:p>
+    <w:p>
+      <w:pPr>
+        <w:pStyle w:val="ListParagraph"/>
+        <w:numPr>
+          <w:ilvl w:val="0"/>
+          <w:numId w:val="5"/>
+        </w:numPr>
+      </w:pPr>
+      <w:r>
+        <w:rPr>
+          <w:bCs/>
+        </w:rPr>
+        <w:t xml:space="preserve">gstreamer1.0-alsa </w:t>
+      </w:r>
+    </w:p>
+    <w:p>
+      <w:pPr>
+        <w:pStyle w:val="ListParagraph"/>
+        <w:numPr>
+          <w:ilvl w:val="0"/>
+          <w:numId w:val="5"/>
+        </w:numPr>
+      </w:pPr>
+      <w:r>
+        <w:rPr>
+          <w:bCs/>
+        </w:rPr>
+        <w:t xml:space="preserve">gstreamer1.0-gl </w:t>
+      </w:r>
+    </w:p>
+    <w:p>
+      <w:pPr>
+        <w:pStyle w:val="ListParagraph"/>
+        <w:numPr>
+          <w:ilvl w:val="0"/>
+          <w:numId w:val="5"/>
+        </w:numPr>
+      </w:pPr>
+      <w:r>
+        <w:rPr>
+          <w:bCs/>
+        </w:rPr>
+        <w:t xml:space="preserve">gstreamer1.0-gtk3 </w:t>
+      </w:r>
+    </w:p>
+    <w:p>
+      <w:pPr>
+        <w:pStyle w:val="ListParagraph"/>
+        <w:numPr>
+          <w:ilvl w:val="0"/>
+          <w:numId w:val="5"/>
+        </w:numPr>
+      </w:pPr>
+      <w:r>
+        <w:rPr>
+          <w:bCs/>
+        </w:rPr>
+        <w:t xml:space="preserve">gstreamer1.0-qt5 </w:t>
+      </w:r>
+    </w:p>
+    <w:p>
+      <w:pPr>
+        <w:pStyle w:val="ListParagraph"/>
+        <w:numPr>
+          <w:ilvl w:val="0"/>
+          <w:numId w:val="5"/>
+        </w:numPr>
+        <w:rPr>
+          <w:bCs/>
+        </w:rPr>
+      </w:pPr>
+      <w:r>
+        <w:rPr>
+          <w:bCs/>
+        </w:rPr>
+        <w:t>gstreamer1.0-pulseaudio</w:t>
       </w:r>
     </w:p>
     <w:p>
@@ -148,13 +465,7 @@
               <w:rPr>
                 <w:rFonts w:ascii="Consolas" w:hAnsi="Consolas"/>
               </w:rPr>
-              <w:t>$</w:t>
-            </w:r>
-            <w:r>
-              <w:rPr>
-                <w:rFonts w:ascii="Consolas" w:hAnsi="Consolas"/>
-              </w:rPr>
-              <w:t xml:space="preserve"> </w:t>
+              <w:t xml:space="preserve">$ </w:t>
             </w:r>
             <w:r>
               <w:rPr>
@@ -173,13 +484,7 @@
               <w:rPr>
                 <w:rFonts w:ascii="Consolas" w:hAnsi="Consolas"/>
               </w:rPr>
-              <w:t>$</w:t>
-            </w:r>
-            <w:r>
-              <w:rPr>
-                <w:rFonts w:ascii="Consolas" w:hAnsi="Consolas"/>
-              </w:rPr>
-              <w:t xml:space="preserve"> </w:t>
+              <w:t xml:space="preserve">$ </w:t>
             </w:r>
             <w:r>
               <w:rPr>
@@ -211,13 +516,7 @@
               <w:rPr>
                 <w:rFonts w:ascii="Consolas" w:hAnsi="Consolas"/>
               </w:rPr>
-              <w:t>$</w:t>
-            </w:r>
-            <w:r>
-              <w:rPr>
-                <w:rFonts w:ascii="Consolas" w:hAnsi="Consolas"/>
-              </w:rPr>
-              <w:t xml:space="preserve"> </w:t>
+              <w:t xml:space="preserve">$ </w:t>
             </w:r>
             <w:proofErr w:type="spellStart"/>
             <w:r>
@@ -243,13 +542,7 @@
               <w:rPr>
                 <w:rFonts w:ascii="Consolas" w:hAnsi="Consolas"/>
               </w:rPr>
-              <w:t>$</w:t>
-            </w:r>
-            <w:r>
-              <w:rPr>
-                <w:rFonts w:ascii="Consolas" w:hAnsi="Consolas"/>
-              </w:rPr>
-              <w:t xml:space="preserve"> </w:t>
+              <w:t xml:space="preserve">$ </w:t>
             </w:r>
             <w:r>
               <w:rPr>
@@ -267,13 +560,7 @@
               <w:rPr>
                 <w:rFonts w:ascii="Consolas" w:hAnsi="Consolas"/>
               </w:rPr>
-              <w:t>$</w:t>
-            </w:r>
-            <w:r>
-              <w:rPr>
-                <w:rFonts w:ascii="Consolas" w:hAnsi="Consolas"/>
-              </w:rPr>
-              <w:t xml:space="preserve"> </w:t>
+              <w:t xml:space="preserve">$ </w:t>
             </w:r>
             <w:proofErr w:type="spellStart"/>
             <w:r>
@@ -301,13 +588,7 @@
               <w:rPr>
                 <w:rFonts w:ascii="Consolas" w:hAnsi="Consolas"/>
               </w:rPr>
-              <w:t>$</w:t>
-            </w:r>
-            <w:r>
-              <w:rPr>
-                <w:rFonts w:ascii="Consolas" w:hAnsi="Consolas"/>
-              </w:rPr>
-              <w:t xml:space="preserve"> </w:t>
+              <w:t xml:space="preserve">$ </w:t>
             </w:r>
             <w:proofErr w:type="spellStart"/>
             <w:r>
@@ -333,13 +614,7 @@
               <w:rPr>
                 <w:rFonts w:ascii="Consolas" w:hAnsi="Consolas"/>
               </w:rPr>
-              <w:t>$</w:t>
-            </w:r>
-            <w:r>
-              <w:rPr>
-                <w:rFonts w:ascii="Consolas" w:hAnsi="Consolas"/>
-              </w:rPr>
-              <w:t xml:space="preserve"> </w:t>
+              <w:t xml:space="preserve">$ </w:t>
             </w:r>
             <w:r>
               <w:rPr>
@@ -357,13 +632,7 @@
               <w:rPr>
                 <w:rFonts w:ascii="Consolas" w:hAnsi="Consolas"/>
               </w:rPr>
-              <w:t>$</w:t>
-            </w:r>
-            <w:r>
-              <w:rPr>
-                <w:rFonts w:ascii="Consolas" w:hAnsi="Consolas"/>
-              </w:rPr>
-              <w:t xml:space="preserve"> </w:t>
+              <w:t xml:space="preserve">$ </w:t>
             </w:r>
             <w:r>
               <w:rPr>
@@ -395,13 +664,7 @@
               <w:rPr>
                 <w:rFonts w:ascii="Consolas" w:hAnsi="Consolas"/>
               </w:rPr>
-              <w:t>$</w:t>
-            </w:r>
-            <w:r>
-              <w:rPr>
-                <w:rFonts w:ascii="Consolas" w:hAnsi="Consolas"/>
-              </w:rPr>
-              <w:t xml:space="preserve"> </w:t>
+              <w:t xml:space="preserve">$ </w:t>
             </w:r>
             <w:r>
               <w:rPr>
@@ -424,6 +687,7 @@
     </w:tbl>
     <w:p>
       <w:r>
+        <w:lastRenderedPageBreak/>
         <w:br/>
         <w:t xml:space="preserve">Now we need to change things in the file </w:t>
       </w:r>
@@ -527,7 +791,6 @@
     </w:p>
     <w:p>
       <w:r>
-        <w:lastRenderedPageBreak/>
         <w:t xml:space="preserve">The hex-number is the number you receive when running the camera in live-mode and check USB connections with </w:t>
       </w:r>
       <w:proofErr w:type="spellStart"/>
@@ -728,6 +991,7 @@
               <w:rPr>
                 <w:rFonts w:ascii="Consolas" w:hAnsi="Consolas"/>
               </w:rPr>
+              <w:lastRenderedPageBreak/>
               <w:t xml:space="preserve">$ </w:t>
             </w:r>
             <w:r>
@@ -767,22 +1031,9 @@
       </w:tr>
     </w:tbl>
     <w:p/>
-    <w:p/>
-    <w:p>
-      <w:r>
-        <w:t>TODO:</w:t>
-      </w:r>
-      <w:r>
-        <w:br/>
-        <w:t xml:space="preserve">Check if </w:t>
-      </w:r>
-      <w:proofErr w:type="spellStart"/>
-      <w:r>
-        <w:t>gst_viewer</w:t>
-      </w:r>
-      <w:proofErr w:type="spellEnd"/>
-      <w:r>
-        <w:t xml:space="preserve"> development packages are needed for this guide</w:t>
+    <w:p>
+      <w:r>
+        <w:t>Enjoy the pretty viewport!</w:t>
       </w:r>
       <w:bookmarkStart w:id="0" w:name="_GoBack"/>
       <w:bookmarkEnd w:id="0"/>
@@ -2409,12 +2660,14 @@
 </file>
 
 <file path=customXml/item1.xml><?xml version="1.0" encoding="utf-8"?>
-<?mso-contentType ?>
-<FormTemplates xmlns="http://schemas.microsoft.com/sharepoint/v3/contenttype/forms">
-  <Display>DocumentLibraryForm</Display>
-  <Edit>DocumentLibraryForm</Edit>
-  <New>DocumentLibraryForm</New>
-</FormTemplates>
+<p:properties xmlns:p="http://schemas.microsoft.com/office/2006/metadata/properties" xmlns:xsi="http://www.w3.org/2001/XMLSchema-instance" xmlns:pc="http://schemas.microsoft.com/office/infopath/2007/PartnerControls">
+  <documentManagement>
+    <lcf76f155ced4ddcb4097134ff3c332f xmlns="6b06d442-66c2-461b-8957-6fc6f245b738">
+      <Terms xmlns="http://schemas.microsoft.com/office/infopath/2007/PartnerControls"/>
+    </lcf76f155ced4ddcb4097134ff3c332f>
+    <TaxCatchAll xmlns="df8e3dd2-caee-4e45-b7bd-f1592b63de79" xsi:nil="true"/>
+  </documentManagement>
+</p:properties>
 </file>
 
 <file path=customXml/item2.xml><?xml version="1.0" encoding="utf-8"?>
@@ -2619,20 +2872,21 @@
 </file>
 
 <file path=customXml/item3.xml><?xml version="1.0" encoding="utf-8"?>
-<p:properties xmlns:p="http://schemas.microsoft.com/office/2006/metadata/properties" xmlns:xsi="http://www.w3.org/2001/XMLSchema-instance" xmlns:pc="http://schemas.microsoft.com/office/infopath/2007/PartnerControls">
-  <documentManagement>
-    <lcf76f155ced4ddcb4097134ff3c332f xmlns="6b06d442-66c2-461b-8957-6fc6f245b738">
-      <Terms xmlns="http://schemas.microsoft.com/office/infopath/2007/PartnerControls"/>
-    </lcf76f155ced4ddcb4097134ff3c332f>
-    <TaxCatchAll xmlns="df8e3dd2-caee-4e45-b7bd-f1592b63de79" xsi:nil="true"/>
-  </documentManagement>
-</p:properties>
+<?mso-contentType ?>
+<FormTemplates xmlns="http://schemas.microsoft.com/sharepoint/v3/contenttype/forms">
+  <Display>DocumentLibraryForm</Display>
+  <Edit>DocumentLibraryForm</Edit>
+  <New>DocumentLibraryForm</New>
+</FormTemplates>
 </file>
 
 <file path=customXml/itemProps1.xml><?xml version="1.0" encoding="utf-8"?>
-<ds:datastoreItem xmlns:ds="http://schemas.openxmlformats.org/officeDocument/2006/customXml" ds:itemID="{831353E3-05E2-491E-8676-C3977B3C41D0}">
+<ds:datastoreItem xmlns:ds="http://schemas.openxmlformats.org/officeDocument/2006/customXml" ds:itemID="{0DB72B76-2992-4671-9731-1EDD4362ED9F}">
   <ds:schemaRefs>
-    <ds:schemaRef ds:uri="http://schemas.microsoft.com/sharepoint/v3/contenttype/forms"/>
+    <ds:schemaRef ds:uri="http://schemas.microsoft.com/office/2006/metadata/properties"/>
+    <ds:schemaRef ds:uri="http://schemas.microsoft.com/office/infopath/2007/PartnerControls"/>
+    <ds:schemaRef ds:uri="6b06d442-66c2-461b-8957-6fc6f245b738"/>
+    <ds:schemaRef ds:uri="df8e3dd2-caee-4e45-b7bd-f1592b63de79"/>
   </ds:schemaRefs>
 </ds:datastoreItem>
 </file>
@@ -2657,12 +2911,9 @@
 </file>
 
 <file path=customXml/itemProps3.xml><?xml version="1.0" encoding="utf-8"?>
-<ds:datastoreItem xmlns:ds="http://schemas.openxmlformats.org/officeDocument/2006/customXml" ds:itemID="{0DB72B76-2992-4671-9731-1EDD4362ED9F}">
+<ds:datastoreItem xmlns:ds="http://schemas.openxmlformats.org/officeDocument/2006/customXml" ds:itemID="{831353E3-05E2-491E-8676-C3977B3C41D0}">
   <ds:schemaRefs>
-    <ds:schemaRef ds:uri="http://schemas.microsoft.com/office/2006/metadata/properties"/>
-    <ds:schemaRef ds:uri="http://schemas.microsoft.com/office/infopath/2007/PartnerControls"/>
-    <ds:schemaRef ds:uri="6b06d442-66c2-461b-8957-6fc6f245b738"/>
-    <ds:schemaRef ds:uri="df8e3dd2-caee-4e45-b7bd-f1592b63de79"/>
+    <ds:schemaRef ds:uri="http://schemas.microsoft.com/sharepoint/v3/contenttype/forms"/>
   </ds:schemaRefs>
 </ds:datastoreItem>
 </file>
</xml_diff>